<commit_message>
project plan for day 5 added
</commit_message>
<xml_diff>
--- a/video_games_diary.docx
+++ b/video_games_diary.docx
@@ -737,6 +737,715 @@
       <w:r>
         <w:t>Is the platform important, is the publisher? Have some been better over time or done less well?</w:t>
       </w:r>
+    </w:p>
+    <w:p>
+      <w:pPr>
+        <w:pStyle w:val="NoSpacing"/>
+      </w:pPr>
+    </w:p>
+    <w:p>
+      <w:pPr>
+        <w:pStyle w:val="NoSpacing"/>
+      </w:pPr>
+      <w:r>
+        <w:t>Day 5 (panic stations) Wednesday</w:t>
+      </w:r>
+    </w:p>
+    <w:p>
+      <w:pPr>
+        <w:pStyle w:val="NoSpacing"/>
+      </w:pPr>
+    </w:p>
+    <w:p>
+      <w:pPr>
+        <w:pStyle w:val="NoSpacing"/>
+      </w:pPr>
+      <w:r>
+        <w:t xml:space="preserve">I feel like I haven’t really achieved anything </w:t>
+      </w:r>
+      <w:proofErr w:type="gramStart"/>
+      <w:r>
+        <w:t>yet</w:t>
+      </w:r>
+      <w:proofErr w:type="gramEnd"/>
+      <w:r>
+        <w:t xml:space="preserve"> so I am making a roadmap for the rest of the day with my presentation due tomorrow morning.</w:t>
+      </w:r>
+    </w:p>
+    <w:p>
+      <w:pPr>
+        <w:pStyle w:val="NoSpacing"/>
+      </w:pPr>
+    </w:p>
+    <w:tbl>
+      <w:tblPr>
+        <w:tblStyle w:val="TableGrid"/>
+        <w:tblW w:w="0" w:type="auto"/>
+        <w:tblLook w:val="04A0" w:firstRow="1" w:lastRow="0" w:firstColumn="1" w:lastColumn="0" w:noHBand="0" w:noVBand="1"/>
+      </w:tblPr>
+      <w:tblGrid>
+        <w:gridCol w:w="4505"/>
+        <w:gridCol w:w="4505"/>
+      </w:tblGrid>
+      <w:tr>
+        <w:tc>
+          <w:tcPr>
+            <w:tcW w:w="4505" w:type="dxa"/>
+          </w:tcPr>
+          <w:p>
+            <w:pPr>
+              <w:pStyle w:val="NoSpacing"/>
+            </w:pPr>
+            <w:r>
+              <w:t>Look at headings in both datasets and see what they share</w:t>
+            </w:r>
+          </w:p>
+        </w:tc>
+        <w:tc>
+          <w:tcPr>
+            <w:tcW w:w="4505" w:type="dxa"/>
+          </w:tcPr>
+          <w:p>
+            <w:pPr>
+              <w:pStyle w:val="NoSpacing"/>
+            </w:pPr>
+          </w:p>
+        </w:tc>
+      </w:tr>
+      <w:tr>
+        <w:tc>
+          <w:tcPr>
+            <w:tcW w:w="4505" w:type="dxa"/>
+          </w:tcPr>
+          <w:p>
+            <w:pPr>
+              <w:pStyle w:val="NoSpacing"/>
+            </w:pPr>
+            <w:r>
+              <w:t>Look at missing values in both datasets</w:t>
+            </w:r>
+          </w:p>
+        </w:tc>
+        <w:tc>
+          <w:tcPr>
+            <w:tcW w:w="4505" w:type="dxa"/>
+          </w:tcPr>
+          <w:p>
+            <w:pPr>
+              <w:pStyle w:val="NoSpacing"/>
+            </w:pPr>
+          </w:p>
+        </w:tc>
+      </w:tr>
+      <w:tr>
+        <w:tc>
+          <w:tcPr>
+            <w:tcW w:w="4505" w:type="dxa"/>
+          </w:tcPr>
+          <w:p>
+            <w:pPr>
+              <w:pStyle w:val="NoSpacing"/>
+            </w:pPr>
+            <w:r>
+              <w:t>Join the existing datasets</w:t>
+            </w:r>
+          </w:p>
+        </w:tc>
+        <w:tc>
+          <w:tcPr>
+            <w:tcW w:w="4505" w:type="dxa"/>
+          </w:tcPr>
+          <w:p>
+            <w:pPr>
+              <w:pStyle w:val="NoSpacing"/>
+            </w:pPr>
+          </w:p>
+        </w:tc>
+      </w:tr>
+      <w:tr>
+        <w:tc>
+          <w:tcPr>
+            <w:tcW w:w="4505" w:type="dxa"/>
+          </w:tcPr>
+          <w:p>
+            <w:pPr>
+              <w:pStyle w:val="NoSpacing"/>
+            </w:pPr>
+            <w:r>
+              <w:t>Text mine on the common names</w:t>
+            </w:r>
+          </w:p>
+        </w:tc>
+        <w:tc>
+          <w:tcPr>
+            <w:tcW w:w="4505" w:type="dxa"/>
+          </w:tcPr>
+          <w:p>
+            <w:pPr>
+              <w:pStyle w:val="NoSpacing"/>
+            </w:pPr>
+          </w:p>
+        </w:tc>
+      </w:tr>
+      <w:tr>
+        <w:tc>
+          <w:tcPr>
+            <w:tcW w:w="4505" w:type="dxa"/>
+          </w:tcPr>
+          <w:p>
+            <w:pPr>
+              <w:pStyle w:val="NoSpacing"/>
+            </w:pPr>
+            <w:r>
+              <w:t>Clean the names to lower case</w:t>
+            </w:r>
+          </w:p>
+        </w:tc>
+        <w:tc>
+          <w:tcPr>
+            <w:tcW w:w="4505" w:type="dxa"/>
+          </w:tcPr>
+          <w:p>
+            <w:pPr>
+              <w:pStyle w:val="NoSpacing"/>
+            </w:pPr>
+          </w:p>
+        </w:tc>
+      </w:tr>
+      <w:tr>
+        <w:tc>
+          <w:tcPr>
+            <w:tcW w:w="4505" w:type="dxa"/>
+          </w:tcPr>
+          <w:p>
+            <w:pPr>
+              <w:pStyle w:val="NoSpacing"/>
+            </w:pPr>
+            <w:r>
+              <w:t>Consider grouping by franchise to form a separate clean dataset</w:t>
+            </w:r>
+          </w:p>
+        </w:tc>
+        <w:tc>
+          <w:tcPr>
+            <w:tcW w:w="4505" w:type="dxa"/>
+          </w:tcPr>
+          <w:p>
+            <w:pPr>
+              <w:pStyle w:val="NoSpacing"/>
+            </w:pPr>
+          </w:p>
+        </w:tc>
+      </w:tr>
+      <w:tr>
+        <w:tc>
+          <w:tcPr>
+            <w:tcW w:w="4505" w:type="dxa"/>
+          </w:tcPr>
+          <w:p>
+            <w:pPr>
+              <w:pStyle w:val="NoSpacing"/>
+            </w:pPr>
+            <w:r>
+              <w:t>Filter on all unscored games. Is there are an age cut off?</w:t>
+            </w:r>
+          </w:p>
+        </w:tc>
+        <w:tc>
+          <w:tcPr>
+            <w:tcW w:w="4505" w:type="dxa"/>
+          </w:tcPr>
+          <w:p>
+            <w:pPr>
+              <w:pStyle w:val="NoSpacing"/>
+            </w:pPr>
+          </w:p>
+        </w:tc>
+      </w:tr>
+      <w:tr>
+        <w:tc>
+          <w:tcPr>
+            <w:tcW w:w="4505" w:type="dxa"/>
+          </w:tcPr>
+          <w:p>
+            <w:pPr>
+              <w:pStyle w:val="NoSpacing"/>
+            </w:pPr>
+            <w:r>
+              <w:t>For 2019 missing scores, is there a way you can calculate based on other variables? And for 2016?</w:t>
+            </w:r>
+          </w:p>
+        </w:tc>
+        <w:tc>
+          <w:tcPr>
+            <w:tcW w:w="4505" w:type="dxa"/>
+          </w:tcPr>
+          <w:p>
+            <w:pPr>
+              <w:pStyle w:val="NoSpacing"/>
+            </w:pPr>
+          </w:p>
+        </w:tc>
+      </w:tr>
+      <w:tr>
+        <w:tc>
+          <w:tcPr>
+            <w:tcW w:w="4505" w:type="dxa"/>
+          </w:tcPr>
+          <w:p>
+            <w:pPr>
+              <w:pStyle w:val="NoSpacing"/>
+            </w:pPr>
+            <w:r>
+              <w:t>Do I need to pivot longer on sales volumes? Try it and see.</w:t>
+            </w:r>
+          </w:p>
+        </w:tc>
+        <w:tc>
+          <w:tcPr>
+            <w:tcW w:w="4505" w:type="dxa"/>
+          </w:tcPr>
+          <w:p>
+            <w:pPr>
+              <w:pStyle w:val="NoSpacing"/>
+            </w:pPr>
+          </w:p>
+        </w:tc>
+      </w:tr>
+      <w:tr>
+        <w:tc>
+          <w:tcPr>
+            <w:tcW w:w="4505" w:type="dxa"/>
+          </w:tcPr>
+          <w:p>
+            <w:pPr>
+              <w:pStyle w:val="NoSpacing"/>
+            </w:pPr>
+            <w:r>
+              <w:t>Try calculating missing scores</w:t>
+            </w:r>
+          </w:p>
+        </w:tc>
+        <w:tc>
+          <w:tcPr>
+            <w:tcW w:w="4505" w:type="dxa"/>
+          </w:tcPr>
+          <w:p>
+            <w:pPr>
+              <w:pStyle w:val="NoSpacing"/>
+            </w:pPr>
+          </w:p>
+        </w:tc>
+      </w:tr>
+      <w:tr>
+        <w:tc>
+          <w:tcPr>
+            <w:tcW w:w="4505" w:type="dxa"/>
+          </w:tcPr>
+          <w:p>
+            <w:pPr>
+              <w:pStyle w:val="NoSpacing"/>
+            </w:pPr>
+            <w:r>
+              <w:lastRenderedPageBreak/>
+              <w:t>Create a dataset missing out lines without scores</w:t>
+            </w:r>
+          </w:p>
+        </w:tc>
+        <w:tc>
+          <w:tcPr>
+            <w:tcW w:w="4505" w:type="dxa"/>
+          </w:tcPr>
+          <w:p>
+            <w:pPr>
+              <w:pStyle w:val="NoSpacing"/>
+            </w:pPr>
+          </w:p>
+        </w:tc>
+      </w:tr>
+      <w:tr>
+        <w:tc>
+          <w:tcPr>
+            <w:tcW w:w="4505" w:type="dxa"/>
+          </w:tcPr>
+          <w:p>
+            <w:pPr>
+              <w:pStyle w:val="NoSpacing"/>
+            </w:pPr>
+            <w:r>
+              <w:t>Create csv’s of all new datasets</w:t>
+            </w:r>
+          </w:p>
+        </w:tc>
+        <w:tc>
+          <w:tcPr>
+            <w:tcW w:w="4505" w:type="dxa"/>
+          </w:tcPr>
+          <w:p>
+            <w:pPr>
+              <w:pStyle w:val="NoSpacing"/>
+            </w:pPr>
+          </w:p>
+        </w:tc>
+      </w:tr>
+      <w:tr>
+        <w:tc>
+          <w:tcPr>
+            <w:tcW w:w="4505" w:type="dxa"/>
+          </w:tcPr>
+          <w:p>
+            <w:pPr>
+              <w:pStyle w:val="NoSpacing"/>
+            </w:pPr>
+            <w:r>
+              <w:t xml:space="preserve">Check whether I can plot </w:t>
+            </w:r>
+            <w:proofErr w:type="spellStart"/>
+            <w:r>
+              <w:t>ggplot</w:t>
+            </w:r>
+            <w:proofErr w:type="spellEnd"/>
+            <w:r>
+              <w:t xml:space="preserve"> with different geospatial sales volumes vs genres console vs is publisher important use some stats</w:t>
+            </w:r>
+          </w:p>
+        </w:tc>
+        <w:tc>
+          <w:tcPr>
+            <w:tcW w:w="4505" w:type="dxa"/>
+          </w:tcPr>
+          <w:p>
+            <w:pPr>
+              <w:pStyle w:val="NoSpacing"/>
+            </w:pPr>
+          </w:p>
+        </w:tc>
+      </w:tr>
+      <w:tr>
+        <w:tc>
+          <w:tcPr>
+            <w:tcW w:w="4505" w:type="dxa"/>
+          </w:tcPr>
+          <w:p>
+            <w:pPr>
+              <w:pStyle w:val="NoSpacing"/>
+            </w:pPr>
+            <w:r>
+              <w:t>Create average sales volumes per year since creation</w:t>
+            </w:r>
+          </w:p>
+        </w:tc>
+        <w:tc>
+          <w:tcPr>
+            <w:tcW w:w="4505" w:type="dxa"/>
+          </w:tcPr>
+          <w:p>
+            <w:pPr>
+              <w:pStyle w:val="NoSpacing"/>
+            </w:pPr>
+          </w:p>
+        </w:tc>
+      </w:tr>
+      <w:tr>
+        <w:tc>
+          <w:tcPr>
+            <w:tcW w:w="4505" w:type="dxa"/>
+          </w:tcPr>
+          <w:p>
+            <w:pPr>
+              <w:pStyle w:val="NoSpacing"/>
+            </w:pPr>
+            <w:r>
+              <w:t>In analysis section start plotting graphs</w:t>
+            </w:r>
+          </w:p>
+        </w:tc>
+        <w:tc>
+          <w:tcPr>
+            <w:tcW w:w="4505" w:type="dxa"/>
+          </w:tcPr>
+          <w:p>
+            <w:pPr>
+              <w:pStyle w:val="NoSpacing"/>
+            </w:pPr>
+          </w:p>
+        </w:tc>
+      </w:tr>
+      <w:tr>
+        <w:tc>
+          <w:tcPr>
+            <w:tcW w:w="4505" w:type="dxa"/>
+          </w:tcPr>
+          <w:p>
+            <w:pPr>
+              <w:pStyle w:val="NoSpacing"/>
+            </w:pPr>
+            <w:r>
+              <w:t>Create any relevant tables</w:t>
+            </w:r>
+          </w:p>
+        </w:tc>
+        <w:tc>
+          <w:tcPr>
+            <w:tcW w:w="4505" w:type="dxa"/>
+          </w:tcPr>
+          <w:p>
+            <w:pPr>
+              <w:pStyle w:val="NoSpacing"/>
+            </w:pPr>
+          </w:p>
+        </w:tc>
+      </w:tr>
+      <w:tr>
+        <w:tc>
+          <w:tcPr>
+            <w:tcW w:w="4505" w:type="dxa"/>
+          </w:tcPr>
+          <w:p>
+            <w:pPr>
+              <w:pStyle w:val="NoSpacing"/>
+            </w:pPr>
+            <w:r>
+              <w:t xml:space="preserve">Begin </w:t>
+            </w:r>
+            <w:proofErr w:type="spellStart"/>
+            <w:r>
+              <w:t>powerpoint</w:t>
+            </w:r>
+            <w:proofErr w:type="spellEnd"/>
+            <w:r>
+              <w:t xml:space="preserve"> presentation</w:t>
+            </w:r>
+          </w:p>
+        </w:tc>
+        <w:tc>
+          <w:tcPr>
+            <w:tcW w:w="4505" w:type="dxa"/>
+          </w:tcPr>
+          <w:p>
+            <w:pPr>
+              <w:pStyle w:val="NoSpacing"/>
+            </w:pPr>
+          </w:p>
+        </w:tc>
+      </w:tr>
+      <w:tr>
+        <w:tc>
+          <w:tcPr>
+            <w:tcW w:w="4505" w:type="dxa"/>
+          </w:tcPr>
+          <w:p>
+            <w:pPr>
+              <w:pStyle w:val="NoSpacing"/>
+            </w:pPr>
+            <w:r>
+              <w:t>Think of an opening question/ theme</w:t>
+            </w:r>
+          </w:p>
+        </w:tc>
+        <w:tc>
+          <w:tcPr>
+            <w:tcW w:w="4505" w:type="dxa"/>
+          </w:tcPr>
+          <w:p>
+            <w:pPr>
+              <w:pStyle w:val="NoSpacing"/>
+            </w:pPr>
+          </w:p>
+        </w:tc>
+      </w:tr>
+      <w:tr>
+        <w:tc>
+          <w:tcPr>
+            <w:tcW w:w="4505" w:type="dxa"/>
+          </w:tcPr>
+          <w:p>
+            <w:pPr>
+              <w:pStyle w:val="NoSpacing"/>
+            </w:pPr>
+            <w:r>
+              <w:t>Start filling stuff in</w:t>
+            </w:r>
+          </w:p>
+        </w:tc>
+        <w:tc>
+          <w:tcPr>
+            <w:tcW w:w="4505" w:type="dxa"/>
+          </w:tcPr>
+          <w:p>
+            <w:pPr>
+              <w:pStyle w:val="NoSpacing"/>
+            </w:pPr>
+          </w:p>
+        </w:tc>
+      </w:tr>
+      <w:tr>
+        <w:tc>
+          <w:tcPr>
+            <w:tcW w:w="4505" w:type="dxa"/>
+          </w:tcPr>
+          <w:p>
+            <w:pPr>
+              <w:pStyle w:val="NoSpacing"/>
+            </w:pPr>
+            <w:proofErr w:type="gramStart"/>
+            <w:r>
+              <w:t>Write  a</w:t>
+            </w:r>
+            <w:proofErr w:type="gramEnd"/>
+            <w:r>
+              <w:t xml:space="preserve"> script of notes for </w:t>
+            </w:r>
+            <w:proofErr w:type="spellStart"/>
+            <w:r>
+              <w:t>powerpoint</w:t>
+            </w:r>
+            <w:proofErr w:type="spellEnd"/>
+          </w:p>
+        </w:tc>
+        <w:tc>
+          <w:tcPr>
+            <w:tcW w:w="4505" w:type="dxa"/>
+          </w:tcPr>
+          <w:p>
+            <w:pPr>
+              <w:pStyle w:val="NoSpacing"/>
+            </w:pPr>
+          </w:p>
+        </w:tc>
+      </w:tr>
+      <w:tr>
+        <w:tc>
+          <w:tcPr>
+            <w:tcW w:w="4505" w:type="dxa"/>
+          </w:tcPr>
+          <w:p>
+            <w:pPr>
+              <w:pStyle w:val="NoSpacing"/>
+            </w:pPr>
+            <w:r>
+              <w:t>Practise a few times</w:t>
+            </w:r>
+          </w:p>
+        </w:tc>
+        <w:tc>
+          <w:tcPr>
+            <w:tcW w:w="4505" w:type="dxa"/>
+          </w:tcPr>
+          <w:p>
+            <w:pPr>
+              <w:pStyle w:val="NoSpacing"/>
+            </w:pPr>
+          </w:p>
+        </w:tc>
+      </w:tr>
+      <w:tr>
+        <w:tc>
+          <w:tcPr>
+            <w:tcW w:w="4505" w:type="dxa"/>
+          </w:tcPr>
+          <w:p>
+            <w:pPr>
+              <w:pStyle w:val="NoSpacing"/>
+            </w:pPr>
+            <w:r>
+              <w:t>Source pictures</w:t>
+            </w:r>
+          </w:p>
+        </w:tc>
+        <w:tc>
+          <w:tcPr>
+            <w:tcW w:w="4505" w:type="dxa"/>
+          </w:tcPr>
+          <w:p>
+            <w:pPr>
+              <w:pStyle w:val="NoSpacing"/>
+            </w:pPr>
+          </w:p>
+        </w:tc>
+      </w:tr>
+      <w:tr>
+        <w:tc>
+          <w:tcPr>
+            <w:tcW w:w="4505" w:type="dxa"/>
+          </w:tcPr>
+          <w:p>
+            <w:pPr>
+              <w:pStyle w:val="NoSpacing"/>
+            </w:pPr>
+            <w:r>
+              <w:t>Any surrounding contextual analysis?</w:t>
+            </w:r>
+          </w:p>
+        </w:tc>
+        <w:tc>
+          <w:tcPr>
+            <w:tcW w:w="4505" w:type="dxa"/>
+          </w:tcPr>
+          <w:p>
+            <w:pPr>
+              <w:pStyle w:val="NoSpacing"/>
+            </w:pPr>
+          </w:p>
+        </w:tc>
+      </w:tr>
+      <w:tr>
+        <w:tc>
+          <w:tcPr>
+            <w:tcW w:w="4505" w:type="dxa"/>
+          </w:tcPr>
+          <w:p>
+            <w:pPr>
+              <w:pStyle w:val="NoSpacing"/>
+            </w:pPr>
+            <w:r>
+              <w:t>Draw some conclusions</w:t>
+            </w:r>
+          </w:p>
+        </w:tc>
+        <w:tc>
+          <w:tcPr>
+            <w:tcW w:w="4505" w:type="dxa"/>
+          </w:tcPr>
+          <w:p>
+            <w:pPr>
+              <w:pStyle w:val="NoSpacing"/>
+            </w:pPr>
+          </w:p>
+        </w:tc>
+      </w:tr>
+      <w:tr>
+        <w:tc>
+          <w:tcPr>
+            <w:tcW w:w="4505" w:type="dxa"/>
+          </w:tcPr>
+          <w:p>
+            <w:pPr>
+              <w:pStyle w:val="NoSpacing"/>
+            </w:pPr>
+          </w:p>
+        </w:tc>
+        <w:tc>
+          <w:tcPr>
+            <w:tcW w:w="4505" w:type="dxa"/>
+          </w:tcPr>
+          <w:p>
+            <w:pPr>
+              <w:pStyle w:val="NoSpacing"/>
+            </w:pPr>
+          </w:p>
+        </w:tc>
+      </w:tr>
+    </w:tbl>
+    <w:p>
+      <w:pPr>
+        <w:pStyle w:val="NoSpacing"/>
+      </w:pPr>
+    </w:p>
+    <w:p>
+      <w:pPr>
+        <w:pStyle w:val="NoSpacing"/>
+      </w:pPr>
     </w:p>
     <w:sectPr>
       <w:pgSz w:w="11900" w:h="16840"/>
@@ -1744,6 +2453,22 @@
       <w:contextualSpacing/>
     </w:pPr>
   </w:style>
+  <w:style w:type="table" w:styleId="TableGrid">
+    <w:name w:val="Table Grid"/>
+    <w:basedOn w:val="TableNormal"/>
+    <w:uiPriority w:val="39"/>
+    <w:rsid w:val="003465F8"/>
+    <w:tblPr>
+      <w:tblBorders>
+        <w:top w:val="single" w:sz="4" w:space="0" w:color="auto"/>
+        <w:left w:val="single" w:sz="4" w:space="0" w:color="auto"/>
+        <w:bottom w:val="single" w:sz="4" w:space="0" w:color="auto"/>
+        <w:right w:val="single" w:sz="4" w:space="0" w:color="auto"/>
+        <w:insideH w:val="single" w:sz="4" w:space="0" w:color="auto"/>
+        <w:insideV w:val="single" w:sz="4" w:space="0" w:color="auto"/>
+      </w:tblBorders>
+    </w:tblPr>
+  </w:style>
 </w:styles>
 </file>
 

</xml_diff>

<commit_message>
some more cleaning analysis and approach to further analysis
</commit_message>
<xml_diff>
--- a/video_games_diary.docx
+++ b/video_games_diary.docx
@@ -847,7 +847,7 @@
               <w:pStyle w:val="NoSpacing"/>
             </w:pPr>
             <w:r>
-              <w:t>Join the existing datasets</w:t>
+              <w:t>Clean the names to lower case</w:t>
             </w:r>
           </w:p>
         </w:tc>
@@ -872,7 +872,7 @@
               <w:pStyle w:val="NoSpacing"/>
             </w:pPr>
             <w:r>
-              <w:t>Text mine on the common names</w:t>
+              <w:t>Join the existing datasets</w:t>
             </w:r>
           </w:p>
         </w:tc>
@@ -897,7 +897,7 @@
               <w:pStyle w:val="NoSpacing"/>
             </w:pPr>
             <w:r>
-              <w:t>Clean the names to lower case</w:t>
+              <w:t>Text mine on the common names</w:t>
             </w:r>
           </w:p>
         </w:tc>
@@ -1106,8 +1106,21 @@
             </w:r>
             <w:proofErr w:type="spellEnd"/>
             <w:r>
-              <w:t xml:space="preserve"> with different geospatial sales volumes vs genres console vs is publisher important use some stats</w:t>
-            </w:r>
+              <w:t xml:space="preserve"> with different geospatial sales volumes vs genres console vs is publisher important use some stats vs </w:t>
+            </w:r>
+            <w:proofErr w:type="spellStart"/>
+            <w:r>
+              <w:t>esrb</w:t>
+            </w:r>
+            <w:proofErr w:type="spellEnd"/>
+            <w:r>
+              <w:t xml:space="preserve"> rating. save as </w:t>
+            </w:r>
+            <w:proofErr w:type="spellStart"/>
+            <w:r>
+              <w:t>ggplot</w:t>
+            </w:r>
+            <w:proofErr w:type="spellEnd"/>
           </w:p>
         </w:tc>
         <w:tc>
@@ -1239,7 +1252,7 @@
               <w:pStyle w:val="NoSpacing"/>
             </w:pPr>
             <w:r>
-              <w:t>Think of an opening question/ theme</w:t>
+              <w:t>Try a gg model thing</w:t>
             </w:r>
           </w:p>
         </w:tc>
@@ -1264,7 +1277,7 @@
               <w:pStyle w:val="NoSpacing"/>
             </w:pPr>
             <w:r>
-              <w:t>Start filling stuff in</w:t>
+              <w:t>Think of an opening question/ theme</w:t>
             </w:r>
           </w:p>
         </w:tc>
@@ -1288,19 +1301,9 @@
             <w:pPr>
               <w:pStyle w:val="NoSpacing"/>
             </w:pPr>
-            <w:proofErr w:type="gramStart"/>
-            <w:r>
-              <w:t>Write  a</w:t>
-            </w:r>
-            <w:proofErr w:type="gramEnd"/>
-            <w:r>
-              <w:t xml:space="preserve"> script of notes for </w:t>
-            </w:r>
-            <w:proofErr w:type="spellStart"/>
-            <w:r>
-              <w:t>powerpoint</w:t>
-            </w:r>
-            <w:proofErr w:type="spellEnd"/>
+            <w:r>
+              <w:t>Start filling stuff in</w:t>
+            </w:r>
           </w:p>
         </w:tc>
         <w:tc>
@@ -1323,9 +1326,19 @@
             <w:pPr>
               <w:pStyle w:val="NoSpacing"/>
             </w:pPr>
-            <w:r>
-              <w:t>Practise a few times</w:t>
-            </w:r>
+            <w:proofErr w:type="gramStart"/>
+            <w:r>
+              <w:t>Write  a</w:t>
+            </w:r>
+            <w:proofErr w:type="gramEnd"/>
+            <w:r>
+              <w:t xml:space="preserve"> script of notes for </w:t>
+            </w:r>
+            <w:proofErr w:type="spellStart"/>
+            <w:r>
+              <w:t>powerpoint</w:t>
+            </w:r>
+            <w:proofErr w:type="spellEnd"/>
           </w:p>
         </w:tc>
         <w:tc>
@@ -1349,7 +1362,7 @@
               <w:pStyle w:val="NoSpacing"/>
             </w:pPr>
             <w:r>
-              <w:t>Source pictures</w:t>
+              <w:t>Practise a few times</w:t>
             </w:r>
           </w:p>
         </w:tc>
@@ -1374,7 +1387,7 @@
               <w:pStyle w:val="NoSpacing"/>
             </w:pPr>
             <w:r>
-              <w:t>Any surrounding contextual analysis?</w:t>
+              <w:t>Source pictures</w:t>
             </w:r>
           </w:p>
         </w:tc>
@@ -1399,7 +1412,7 @@
               <w:pStyle w:val="NoSpacing"/>
             </w:pPr>
             <w:r>
-              <w:t>Draw some conclusions</w:t>
+              <w:t>Any surrounding contextual analysis?</w:t>
             </w:r>
           </w:p>
         </w:tc>
@@ -1423,6 +1436,9 @@
             <w:pPr>
               <w:pStyle w:val="NoSpacing"/>
             </w:pPr>
+            <w:r>
+              <w:t>Draw some conclusions</w:t>
+            </w:r>
           </w:p>
         </w:tc>
         <w:tc>

</xml_diff>

<commit_message>
cleaning data and attempt to join data sets
</commit_message>
<xml_diff>
--- a/video_games_diary.docx
+++ b/video_games_diary.docx
@@ -809,6 +809,9 @@
             <w:pPr>
               <w:pStyle w:val="NoSpacing"/>
             </w:pPr>
+            <w:r>
+              <w:t>Done</w:t>
+            </w:r>
           </w:p>
         </w:tc>
       </w:tr>
@@ -834,6 +837,9 @@
             <w:pPr>
               <w:pStyle w:val="NoSpacing"/>
             </w:pPr>
+            <w:r>
+              <w:t>Done</w:t>
+            </w:r>
           </w:p>
         </w:tc>
       </w:tr>
@@ -849,16 +855,22 @@
             <w:r>
               <w:t>Clean the names to lower case</w:t>
             </w:r>
-          </w:p>
-        </w:tc>
-        <w:tc>
-          <w:tcPr>
-            <w:tcW w:w="4505" w:type="dxa"/>
-          </w:tcPr>
-          <w:p>
-            <w:pPr>
-              <w:pStyle w:val="NoSpacing"/>
-            </w:pPr>
+            <w:r>
+              <w:t>, clean everything else</w:t>
+            </w:r>
+          </w:p>
+        </w:tc>
+        <w:tc>
+          <w:tcPr>
+            <w:tcW w:w="4505" w:type="dxa"/>
+          </w:tcPr>
+          <w:p>
+            <w:pPr>
+              <w:pStyle w:val="NoSpacing"/>
+            </w:pPr>
+            <w:r>
+              <w:t>Done</w:t>
+            </w:r>
           </w:p>
         </w:tc>
       </w:tr>
@@ -884,6 +896,9 @@
             <w:pPr>
               <w:pStyle w:val="NoSpacing"/>
             </w:pPr>
+            <w:r>
+              <w:t>failed</w:t>
+            </w:r>
           </w:p>
         </w:tc>
       </w:tr>
@@ -897,18 +912,21 @@
               <w:pStyle w:val="NoSpacing"/>
             </w:pPr>
             <w:r>
-              <w:t>Text mine on the common names</w:t>
-            </w:r>
-          </w:p>
-        </w:tc>
-        <w:tc>
-          <w:tcPr>
-            <w:tcW w:w="4505" w:type="dxa"/>
-          </w:tcPr>
-          <w:p>
-            <w:pPr>
-              <w:pStyle w:val="NoSpacing"/>
-            </w:pPr>
+              <w:t>Do I need to pivot longer on sales volumes? Try it and see.</w:t>
+            </w:r>
+          </w:p>
+        </w:tc>
+        <w:tc>
+          <w:tcPr>
+            <w:tcW w:w="4505" w:type="dxa"/>
+          </w:tcPr>
+          <w:p>
+            <w:pPr>
+              <w:pStyle w:val="NoSpacing"/>
+            </w:pPr>
+            <w:r>
+              <w:t>Do I need to pivot longer on sales volumes? Try it and see.</w:t>
+            </w:r>
           </w:p>
         </w:tc>
       </w:tr>
@@ -922,7 +940,7 @@
               <w:pStyle w:val="NoSpacing"/>
             </w:pPr>
             <w:r>
-              <w:t>Consider grouping by franchise to form a separate clean dataset</w:t>
+              <w:t>Text mine on the common names</w:t>
             </w:r>
           </w:p>
         </w:tc>
@@ -947,7 +965,7 @@
               <w:pStyle w:val="NoSpacing"/>
             </w:pPr>
             <w:r>
-              <w:t>Filter on all unscored games. Is there are an age cut off?</w:t>
+              <w:t>Consider grouping by franchise to form a separate clean dataset</w:t>
             </w:r>
           </w:p>
         </w:tc>
@@ -972,7 +990,7 @@
               <w:pStyle w:val="NoSpacing"/>
             </w:pPr>
             <w:r>
-              <w:t>For 2019 missing scores, is there a way you can calculate based on other variables? And for 2016?</w:t>
+              <w:t>Filter on all unscored games. Is there are an age cut off?</w:t>
             </w:r>
           </w:p>
         </w:tc>
@@ -997,7 +1015,7 @@
               <w:pStyle w:val="NoSpacing"/>
             </w:pPr>
             <w:r>
-              <w:t>Do I need to pivot longer on sales volumes? Try it and see.</w:t>
+              <w:t>For 2019 missing scores, is there a way you can calculate based on other variables? And for 2016?</w:t>
             </w:r>
           </w:p>
         </w:tc>
@@ -1022,6 +1040,7 @@
               <w:pStyle w:val="NoSpacing"/>
             </w:pPr>
             <w:r>
+              <w:lastRenderedPageBreak/>
               <w:t>Try calculating missing scores</w:t>
             </w:r>
           </w:p>
@@ -1034,6 +1053,9 @@
             <w:pPr>
               <w:pStyle w:val="NoSpacing"/>
             </w:pPr>
+            <w:r>
+              <w:t>Tried</w:t>
+            </w:r>
           </w:p>
         </w:tc>
       </w:tr>
@@ -1047,7 +1069,6 @@
               <w:pStyle w:val="NoSpacing"/>
             </w:pPr>
             <w:r>
-              <w:lastRenderedPageBreak/>
               <w:t>Create a dataset missing out lines without scores</w:t>
             </w:r>
           </w:p>

</xml_diff>

<commit_message>
further cleaning, graphs, analysis, powerpoint
</commit_message>
<xml_diff>
--- a/video_games_diary.docx
+++ b/video_games_diary.docx
@@ -1106,6 +1106,9 @@
             <w:pPr>
               <w:pStyle w:val="NoSpacing"/>
             </w:pPr>
+            <w:r>
+              <w:t>done</w:t>
+            </w:r>
           </w:p>
         </w:tc>
       </w:tr>
@@ -1260,6 +1263,9 @@
             <w:pPr>
               <w:pStyle w:val="NoSpacing"/>
             </w:pPr>
+            <w:r>
+              <w:t>begin</w:t>
+            </w:r>
           </w:p>
         </w:tc>
       </w:tr>
@@ -1478,6 +1484,146 @@
       <w:pPr>
         <w:pStyle w:val="NoSpacing"/>
       </w:pPr>
+    </w:p>
+    <w:p>
+      <w:pPr>
+        <w:rPr>
+          <w:rFonts w:ascii="Times New Roman" w:eastAsia="Times New Roman" w:hAnsi="Times New Roman" w:cs="Times New Roman"/>
+          <w:lang w:eastAsia="en-GB"/>
+        </w:rPr>
+      </w:pPr>
+      <w:r>
+        <w:rPr>
+          <w:rFonts w:ascii="Arial" w:eastAsia="Times New Roman" w:hAnsi="Arial" w:cs="Arial"/>
+          <w:b/>
+          <w:bCs/>
+          <w:color w:val="D1D2D3"/>
+          <w:sz w:val="23"/>
+          <w:szCs w:val="23"/>
+          <w:lang w:eastAsia="en-GB"/>
+        </w:rPr>
+        <w:t>Times for tomorrow @channel:</w:t>
+      </w:r>
+      <w:r>
+        <w:rPr>
+          <w:rFonts w:ascii="Arial" w:eastAsia="Times New Roman" w:hAnsi="Arial" w:cs="Arial"/>
+          <w:color w:val="D1D2D3"/>
+          <w:sz w:val="23"/>
+          <w:szCs w:val="23"/>
+          <w:lang w:eastAsia="en-GB"/>
+        </w:rPr>
+        <w:br/>
+        <w:t>Masood: 10:30 - 10:45 (+5 min questions)</w:t>
+      </w:r>
+      <w:r>
+        <w:rPr>
+          <w:rFonts w:ascii="Arial" w:eastAsia="Times New Roman" w:hAnsi="Arial" w:cs="Arial"/>
+          <w:color w:val="D1D2D3"/>
+          <w:sz w:val="23"/>
+          <w:szCs w:val="23"/>
+          <w:lang w:eastAsia="en-GB"/>
+        </w:rPr>
+        <w:br/>
+        <w:t>Sandra: 10:50 - 11.05 (+5 min questions)</w:t>
+      </w:r>
+      <w:r>
+        <w:rPr>
+          <w:rFonts w:ascii="Arial" w:eastAsia="Times New Roman" w:hAnsi="Arial" w:cs="Arial"/>
+          <w:color w:val="D1D2D3"/>
+          <w:sz w:val="23"/>
+          <w:szCs w:val="23"/>
+          <w:lang w:eastAsia="en-GB"/>
+        </w:rPr>
+        <w:br/>
+        <w:t>5 min break</w:t>
+      </w:r>
+      <w:r>
+        <w:rPr>
+          <w:rFonts w:ascii="Arial" w:eastAsia="Times New Roman" w:hAnsi="Arial" w:cs="Arial"/>
+          <w:color w:val="D1D2D3"/>
+          <w:sz w:val="23"/>
+          <w:szCs w:val="23"/>
+          <w:lang w:eastAsia="en-GB"/>
+        </w:rPr>
+        <w:br/>
+        <w:t>Elly: 11:15 - 11:30 (+5 min questions)</w:t>
+      </w:r>
+      <w:r>
+        <w:rPr>
+          <w:rFonts w:ascii="Arial" w:eastAsia="Times New Roman" w:hAnsi="Arial" w:cs="Arial"/>
+          <w:color w:val="D1D2D3"/>
+          <w:sz w:val="23"/>
+          <w:szCs w:val="23"/>
+          <w:lang w:eastAsia="en-GB"/>
+        </w:rPr>
+        <w:br/>
+        <w:t>Ric: 11:35 - 11:50 (+5 min questions)</w:t>
+      </w:r>
+      <w:r>
+        <w:rPr>
+          <w:rFonts w:ascii="Arial" w:eastAsia="Times New Roman" w:hAnsi="Arial" w:cs="Arial"/>
+          <w:color w:val="D1D2D3"/>
+          <w:sz w:val="23"/>
+          <w:szCs w:val="23"/>
+          <w:lang w:eastAsia="en-GB"/>
+        </w:rPr>
+        <w:br/>
+        <w:t>5 min break</w:t>
+      </w:r>
+      <w:r>
+        <w:rPr>
+          <w:rFonts w:ascii="Arial" w:eastAsia="Times New Roman" w:hAnsi="Arial" w:cs="Arial"/>
+          <w:color w:val="D1D2D3"/>
+          <w:sz w:val="23"/>
+          <w:szCs w:val="23"/>
+          <w:lang w:eastAsia="en-GB"/>
+        </w:rPr>
+        <w:br/>
+      </w:r>
+      <w:proofErr w:type="spellStart"/>
+      <w:r>
+        <w:rPr>
+          <w:rFonts w:ascii="Arial" w:eastAsia="Times New Roman" w:hAnsi="Arial" w:cs="Arial"/>
+          <w:color w:val="D1D2D3"/>
+          <w:sz w:val="23"/>
+          <w:szCs w:val="23"/>
+          <w:lang w:eastAsia="en-GB"/>
+        </w:rPr>
+        <w:t>Nehali</w:t>
+      </w:r>
+      <w:proofErr w:type="spellEnd"/>
+      <w:r>
+        <w:rPr>
+          <w:rFonts w:ascii="Arial" w:eastAsia="Times New Roman" w:hAnsi="Arial" w:cs="Arial"/>
+          <w:color w:val="D1D2D3"/>
+          <w:sz w:val="23"/>
+          <w:szCs w:val="23"/>
+          <w:lang w:eastAsia="en-GB"/>
+        </w:rPr>
+        <w:t>: 12:00 - 12:15 (+ 5 min questions)</w:t>
+      </w:r>
+      <w:r>
+        <w:rPr>
+          <w:rFonts w:ascii="Arial" w:eastAsia="Times New Roman" w:hAnsi="Arial" w:cs="Arial"/>
+          <w:color w:val="D1D2D3"/>
+          <w:sz w:val="23"/>
+          <w:szCs w:val="23"/>
+          <w:lang w:eastAsia="en-GB"/>
+        </w:rPr>
+        <w:br/>
+        <w:t>Chris: 12:20 - 12:35 (+ 5 min questions)</w:t>
+      </w:r>
+      <w:r>
+        <w:rPr>
+          <w:rFonts w:ascii="Arial" w:eastAsia="Times New Roman" w:hAnsi="Arial" w:cs="Arial"/>
+          <w:color w:val="D1D2D3"/>
+          <w:sz w:val="23"/>
+          <w:szCs w:val="23"/>
+          <w:lang w:eastAsia="en-GB"/>
+        </w:rPr>
+        <w:br/>
+        <w:t>Amit: 12:40 - 12:55 (+ 5 min questions)</w:t>
+      </w:r>
     </w:p>
     <w:p>
       <w:pPr>
@@ -2506,6 +2652,11 @@
       </w:tblBorders>
     </w:tblPr>
   </w:style>
+  <w:style w:type="character" w:customStyle="1" w:styleId="c-mrkdwnbroadcast">
+    <w:name w:val="c-mrkdwn__broadcast"/>
+    <w:basedOn w:val="DefaultParagraphFont"/>
+    <w:rsid w:val="00157E38"/>
+  </w:style>
 </w:styles>
 </file>
 

</xml_diff>